<commit_message>
Dec 2022 Blogwyrm plus touch up to Apr 2022
</commit_message>
<xml_diff>
--- a/Posts/2022/Apr/Common Cents/CC_04(Apr)_2022_Scarcity and Envy.docx
+++ b/Posts/2022/Apr/Common Cents/CC_04(Apr)_2022_Scarcity and Envy.docx
@@ -1,6 +1,6 @@
 
 <file path=word/document.xml><?xml version="1.0" encoding="utf-8"?>
-<w:document xmlns:wpc="http://schemas.microsoft.com/office/word/2010/wordprocessingCanvas" xmlns:cx="http://schemas.microsoft.com/office/drawing/2014/chartex" xmlns:cx1="http://schemas.microsoft.com/office/drawing/2015/9/8/chartex" xmlns:cx2="http://schemas.microsoft.com/office/drawing/2015/10/21/chartex" xmlns:cx3="http://schemas.microsoft.com/office/drawing/2016/5/9/chartex" xmlns:cx4="http://schemas.microsoft.com/office/drawing/2016/5/10/chartex" xmlns:cx5="http://schemas.microsoft.com/office/drawing/2016/5/11/chartex" xmlns:cx6="http://schemas.microsoft.com/office/drawing/2016/5/12/chartex" xmlns:cx7="http://schemas.microsoft.com/office/drawing/2016/5/13/chartex" xmlns:cx8="http://schemas.microsoft.com/office/drawing/2016/5/14/chartex" xmlns:mc="http://schemas.openxmlformats.org/markup-compatibility/2006" xmlns:aink="http://schemas.microsoft.com/office/drawing/2016/ink" xmlns:am3d="http://schemas.microsoft.com/office/drawing/2017/model3d" xmlns:o="urn:schemas-microsoft-com:office:office" xmlns:r="http://schemas.openxmlformats.org/officeDocument/2006/relationships" xmlns:m="http://schemas.openxmlformats.org/officeDocument/2006/math" xmlns:v="urn:schemas-microsoft-com:vml" xmlns:wp14="http://schemas.microsoft.com/office/word/2010/wordprocessingDrawing" xmlns:wp="http://schemas.openxmlformats.org/drawingml/2006/wordprocessingDrawing" xmlns:w10="urn:schemas-microsoft-com:office:word" xmlns:w="http://schemas.openxmlformats.org/wordprocessingml/2006/main" xmlns:w14="http://schemas.microsoft.com/office/word/2010/wordml" xmlns:w15="http://schemas.microsoft.com/office/word/2012/wordml" xmlns:w16cex="http://schemas.microsoft.com/office/word/2018/wordml/cex" xmlns:w16cid="http://schemas.microsoft.com/office/word/2016/wordml/cid" xmlns:w16="http://schemas.microsoft.com/office/word/2018/wordml" xmlns:w16sdtdh="http://schemas.microsoft.com/office/word/2020/wordml/sdtdatahash" xmlns:w16se="http://schemas.microsoft.com/office/word/2015/wordml/symex" xmlns:wpg="http://schemas.microsoft.com/office/word/2010/wordprocessingGroup" xmlns:wpi="http://schemas.microsoft.com/office/word/2010/wordprocessingInk" xmlns:wne="http://schemas.microsoft.com/office/word/2006/wordml" xmlns:wps="http://schemas.microsoft.com/office/word/2010/wordprocessingShape" mc:Ignorable="w14 w15 w16se w16cid w16 w16cex w16sdtdh wp14">
+<w:document xmlns:wpc="http://schemas.microsoft.com/office/word/2010/wordprocessingCanvas" xmlns:cx="http://schemas.microsoft.com/office/drawing/2014/chartex" xmlns:cx1="http://schemas.microsoft.com/office/drawing/2015/9/8/chartex" xmlns:cx2="http://schemas.microsoft.com/office/drawing/2015/10/21/chartex" xmlns:cx3="http://schemas.microsoft.com/office/drawing/2016/5/9/chartex" xmlns:cx4="http://schemas.microsoft.com/office/drawing/2016/5/10/chartex" xmlns:cx5="http://schemas.microsoft.com/office/drawing/2016/5/11/chartex" xmlns:cx6="http://schemas.microsoft.com/office/drawing/2016/5/12/chartex" xmlns:cx7="http://schemas.microsoft.com/office/drawing/2016/5/13/chartex" xmlns:cx8="http://schemas.microsoft.com/office/drawing/2016/5/14/chartex" xmlns:mc="http://schemas.openxmlformats.org/markup-compatibility/2006" xmlns:aink="http://schemas.microsoft.com/office/drawing/2016/ink" xmlns:am3d="http://schemas.microsoft.com/office/drawing/2017/model3d" xmlns:o="urn:schemas-microsoft-com:office:office" xmlns:oel="http://schemas.microsoft.com/office/2019/extlst" xmlns:r="http://schemas.openxmlformats.org/officeDocument/2006/relationships" xmlns:m="http://schemas.openxmlformats.org/officeDocument/2006/math" xmlns:v="urn:schemas-microsoft-com:vml" xmlns:wp14="http://schemas.microsoft.com/office/word/2010/wordprocessingDrawing" xmlns:wp="http://schemas.openxmlformats.org/drawingml/2006/wordprocessingDrawing" xmlns:w10="urn:schemas-microsoft-com:office:word" xmlns:w="http://schemas.openxmlformats.org/wordprocessingml/2006/main" xmlns:w14="http://schemas.microsoft.com/office/word/2010/wordml" xmlns:w15="http://schemas.microsoft.com/office/word/2012/wordml" xmlns:w16cex="http://schemas.microsoft.com/office/word/2018/wordml/cex" xmlns:w16cid="http://schemas.microsoft.com/office/word/2016/wordml/cid" xmlns:w16="http://schemas.microsoft.com/office/word/2018/wordml" xmlns:w16sdtdh="http://schemas.microsoft.com/office/word/2020/wordml/sdtdatahash" xmlns:w16se="http://schemas.microsoft.com/office/word/2015/wordml/symex" xmlns:wpg="http://schemas.microsoft.com/office/word/2010/wordprocessingGroup" xmlns:wpi="http://schemas.microsoft.com/office/word/2010/wordprocessingInk" xmlns:wne="http://schemas.microsoft.com/office/word/2006/wordml" xmlns:wps="http://schemas.microsoft.com/office/word/2010/wordprocessingShape" mc:Ignorable="w14 w15 w16se w16cid w16 w16cex w16sdtdh wp14">
   <w:body>
     <w:p>
       <w:pPr>
@@ -13,130 +13,45 @@
     <w:p/>
     <w:p>
       <w:r>
-        <w:t xml:space="preserve">Scarcity.  The very term conjures up images of long lines </w:t>
-      </w:r>
-      <w:r>
-        <w:t xml:space="preserve">of people </w:t>
-      </w:r>
-      <w:r>
-        <w:t xml:space="preserve">hoping </w:t>
-      </w:r>
-      <w:r>
-        <w:t xml:space="preserve">to get food from </w:t>
-      </w:r>
-      <w:r>
-        <w:t>empty</w:t>
-      </w:r>
-      <w:r>
-        <w:t xml:space="preserve"> shelves in </w:t>
-      </w:r>
-      <w:r>
-        <w:t xml:space="preserve">the old </w:t>
-      </w:r>
-      <w:r>
-        <w:t xml:space="preserve">Soviet Union or the proverbial </w:t>
-      </w:r>
-      <w:r>
-        <w:t xml:space="preserve">barren </w:t>
-      </w:r>
-      <w:r>
-        <w:t>land</w:t>
-      </w:r>
-      <w:r>
-        <w:t>scape</w:t>
-      </w:r>
-      <w:r>
-        <w:t xml:space="preserve"> devoid of growth and warmth </w:t>
-      </w:r>
-      <w:r>
-        <w:t xml:space="preserve">that features </w:t>
-      </w:r>
-      <w:r>
-        <w:t>as</w:t>
-      </w:r>
-      <w:r>
-        <w:t xml:space="preserve"> often in romantic poems from a hundred years ago</w:t>
-      </w:r>
-      <w:r>
-        <w:t xml:space="preserve"> </w:t>
-      </w:r>
-      <w:r>
-        <w:t xml:space="preserve">as </w:t>
-      </w:r>
-      <w:r>
-        <w:t xml:space="preserve">in the </w:t>
-      </w:r>
-      <w:r>
-        <w:t xml:space="preserve">dystopian motion pictures of </w:t>
-      </w:r>
-      <w:r>
-        <w:t xml:space="preserve">a few years past.  </w:t>
-      </w:r>
-      <w:r>
-        <w:t xml:space="preserve">But we </w:t>
-      </w:r>
-      <w:r>
-        <w:t xml:space="preserve">while we should continue to enjoy </w:t>
-      </w:r>
-      <w:r>
-        <w:t xml:space="preserve">the </w:t>
-      </w:r>
-      <w:r>
-        <w:t>melodramatic images</w:t>
-      </w:r>
-      <w:r>
-        <w:t xml:space="preserve"> of</w:t>
-      </w:r>
-      <w:r>
-        <w:t xml:space="preserve"> such works of art as </w:t>
-      </w:r>
-      <w:r>
-        <w:t xml:space="preserve">T.S. Eliot’s the </w:t>
-      </w:r>
-      <w:r>
-        <w:rPr>
-          <w:i/>
-          <w:iCs/>
-        </w:rPr>
-        <w:t>Wasteland</w:t>
-      </w:r>
-      <w:r>
-        <w:rPr>
-          <w:i/>
-          <w:iCs/>
-        </w:rPr>
-        <w:t xml:space="preserve"> </w:t>
-      </w:r>
-      <w:r>
-        <w:t xml:space="preserve">or the </w:t>
-      </w:r>
-      <w:r>
-        <w:rPr>
-          <w:i/>
-          <w:iCs/>
-        </w:rPr>
-        <w:t>Hunger Games</w:t>
-      </w:r>
-      <w:r>
-        <w:t xml:space="preserve">, </w:t>
-      </w:r>
-      <w:r>
-        <w:t>the word scarcity should actually summon mundane images of our day-to-day lives</w:t>
-      </w:r>
-      <w:r>
-        <w:t xml:space="preserve">.  </w:t>
-      </w:r>
-      <w:r>
-        <w:t xml:space="preserve">And for such humdrum settings, no better </w:t>
-      </w:r>
-      <w:r>
-        <w:t xml:space="preserve">medium to convey economic wisdom exists than the </w:t>
-      </w:r>
-      <w:r>
-        <w:t xml:space="preserve">standup comedy routine at the hand of a skillful </w:t>
-      </w:r>
-      <w:r>
-        <w:t>comedian.</w:t>
+        <w:t xml:space="preserve">Scarcity.  The very term conjures up images of long lines of people hoping to get food from empty shelves in the old Soviet Union or the proverbial barren landscape devoid of growth and warmth that features just as often in romantic poems from a hundred years ago as in the dystopian motion pictures of modern times.  </w:t>
+      </w:r>
+      <w:r>
+        <w:t>But</w:t>
+      </w:r>
+      <w:r>
+        <w:t xml:space="preserve"> we while we should continue to enjoy the melodramatic images of such works of art as T.S. Eliot’s the &lt;</w:t>
+      </w:r>
+      <w:proofErr w:type="spellStart"/>
+      <w:r>
+        <w:t>em</w:t>
+      </w:r>
+      <w:proofErr w:type="spellEnd"/>
+      <w:r>
+        <w:t>&gt;Wasteland&lt;/</w:t>
+      </w:r>
+      <w:proofErr w:type="spellStart"/>
+      <w:r>
+        <w:t>em</w:t>
+      </w:r>
+      <w:proofErr w:type="spellEnd"/>
+      <w:r>
+        <w:t>&gt; or Suzanne Collins' the &lt;</w:t>
+      </w:r>
+      <w:proofErr w:type="spellStart"/>
+      <w:r>
+        <w:t>em</w:t>
+      </w:r>
+      <w:proofErr w:type="spellEnd"/>
+      <w:r>
+        <w:t>&gt;Hunger Games&lt;/</w:t>
+      </w:r>
+      <w:proofErr w:type="spellStart"/>
+      <w:r>
+        <w:t>em</w:t>
+      </w:r>
+      <w:proofErr w:type="spellEnd"/>
+      <w:r>
+        <w:t>&gt;, the word scarcity should actually summon mundane images of our day-to-day lives since each of us lives with scarcity simply because we can't get everything we want.  And for such humdrum settings such as one's ordinary life being a vehicle to convey economic (or any kind of) wisdom, no better medium exists than the standup comedy routine at the hands of a skillful comedian.</w:t>
       </w:r>
     </w:p>
     <w:p>
@@ -442,13 +357,7 @@
     </w:p>
     <w:p>
       <w:r>
-        <w:t>**</w:t>
-      </w:r>
-      <w:r>
-        <w:t>Democracy is the theory that the common people know what they want, and deserve to get it good and hard.</w:t>
-      </w:r>
-      <w:r>
-        <w:t>**</w:t>
+        <w:t>**Democracy is the theory that the common people know what they want, and deserve to get it good and hard.**</w:t>
       </w:r>
     </w:p>
     <w:p>
@@ -485,6 +394,7 @@
     </w:p>
     <w:p>
       <w:r>
+        <w:lastRenderedPageBreak/>
         <w:t xml:space="preserve">To illustrate this point, consider this brief anecdote.  There was as old show that often aired on PBS called </w:t>
       </w:r>
       <w:hyperlink r:id="rId9" w:history="1">
@@ -525,11 +435,7 @@
         <w:t>-</w:t>
       </w:r>
       <w:r>
-        <w:t xml:space="preserve">funded educational </w:t>
-      </w:r>
-      <w:r>
-        <w:lastRenderedPageBreak/>
-        <w:t>programs</w:t>
+        <w:t>funded educational programs</w:t>
       </w:r>
       <w:r>
         <w:t xml:space="preserve"> (now branded under Annenberg Learner)</w:t>
@@ -1267,6 +1173,7 @@
   <w:style w:type="character" w:default="1" w:styleId="DefaultParagraphFont">
     <w:name w:val="Default Paragraph Font"/>
     <w:uiPriority w:val="1"/>
+    <w:semiHidden/>
     <w:unhideWhenUsed/>
   </w:style>
   <w:style w:type="table" w:default="1" w:styleId="TableNormal">

</xml_diff>